<commit_message>
new models, but with mixamo error
</commit_message>
<xml_diff>
--- a/Docs/Tutorial_portuguese.docx
+++ b/Docs/Tutorial_portuguese.docx
@@ -147,10 +147,7 @@
         <w:pStyle w:val="Ttulo1"/>
       </w:pPr>
       <w:r>
-        <w:t xml:space="preserve"> </w:t>
-      </w:r>
-      <w:r>
-        <w:t>Recursos Incluídos</w:t>
+        <w:t xml:space="preserve"> Recursos Incluídos</w:t>
       </w:r>
     </w:p>
     <w:p>
@@ -214,13 +211,7 @@
         <w:spacing w:line="360" w:lineRule="auto"/>
       </w:pPr>
       <w:r>
-        <w:t>Movimentação com teclas de seta ou WASD (</w:t>
-      </w:r>
-      <w:r>
-        <w:t>analógico esquerdo</w:t>
-      </w:r>
-      <w:r>
-        <w:t xml:space="preserve"> para joystick)</w:t>
+        <w:t>Movimentação com teclas de seta ou WASD (analógico esquerdo para joystick)</w:t>
       </w:r>
     </w:p>
     <w:p>
@@ -308,13 +299,7 @@
         <w:spacing w:line="360" w:lineRule="auto"/>
       </w:pPr>
       <w:r>
-        <w:t>Movimento livre do mouse (</w:t>
-      </w:r>
-      <w:r>
-        <w:t>analógico direito para joysticks</w:t>
-      </w:r>
-      <w:r>
-        <w:t>)</w:t>
+        <w:t>Movimento livre do mouse (analógico direito para joysticks)</w:t>
       </w:r>
     </w:p>
     <w:p>
@@ -560,32 +545,17 @@
       <w:r>
         <w:t xml:space="preserve">. Depois disso, basta trocar o modelo </w:t>
       </w:r>
+      <w:proofErr w:type="spellStart"/>
       <w:r>
         <w:rPr>
           <w:i/>
           <w:iCs/>
         </w:rPr>
-        <w:t xml:space="preserve">Y </w:t>
-      </w:r>
-      <w:proofErr w:type="spellStart"/>
-      <w:r>
-        <w:rPr>
-          <w:i/>
-          <w:iCs/>
-        </w:rPr>
-        <w:t>Bot</w:t>
-      </w:r>
-      <w:proofErr w:type="spellEnd"/>
-      <w:r>
-        <w:t xml:space="preserve"> (retirado do </w:t>
-      </w:r>
-      <w:proofErr w:type="spellStart"/>
-      <w:r>
-        <w:t>Mixamo</w:t>
-      </w:r>
-      <w:proofErr w:type="spellEnd"/>
-      <w:r>
-        <w:t>) pelo modelo do seu personagem. Tudo está pronto!</w:t>
+        <w:t>FuturisticSoldier</w:t>
+      </w:r>
+      <w:proofErr w:type="spellEnd"/>
+      <w:r>
+        <w:t xml:space="preserve"> pelo modelo do seu personagem. Tudo está pronto!</w:t>
       </w:r>
     </w:p>
     <w:p>
@@ -865,15 +835,13 @@
       </w:r>
       <w:proofErr w:type="spellEnd"/>
       <w:r>
-        <w:t xml:space="preserve"> do jogo. São as animações de corrida, caminhada, agachamento e pulo, todas importadas do </w:t>
-      </w:r>
-      <w:proofErr w:type="spellStart"/>
-      <w:r>
-        <w:t>Mixamo</w:t>
-      </w:r>
-      <w:proofErr w:type="spellEnd"/>
-      <w:r>
-        <w:t xml:space="preserve">. Aqui também está o </w:t>
+        <w:t xml:space="preserve"> do jogo. São as animações de corrida, caminhada, agachamento e pulo</w:t>
+      </w:r>
+      <w:r>
+        <w:t xml:space="preserve">. </w:t>
+      </w:r>
+      <w:r>
+        <w:t xml:space="preserve">Aqui também está o </w:t>
       </w:r>
       <w:proofErr w:type="spellStart"/>
       <w:r>
@@ -917,145 +885,139 @@
         <w:t>Models</w:t>
       </w:r>
       <w:r>
-        <w:t xml:space="preserve"> – Contém apenas o </w:t>
-      </w:r>
-      <w:proofErr w:type="gramStart"/>
-      <w:r>
-        <w:t>modelo  Y</w:t>
-      </w:r>
-      <w:proofErr w:type="gramEnd"/>
-      <w:r>
-        <w:t xml:space="preserve"> </w:t>
-      </w:r>
-      <w:proofErr w:type="spellStart"/>
-      <w:r>
-        <w:t>Bot</w:t>
-      </w:r>
-      <w:proofErr w:type="spellEnd"/>
-      <w:r>
-        <w:t xml:space="preserve"> usado no </w:t>
-      </w:r>
-      <w:proofErr w:type="spellStart"/>
-      <w:r>
-        <w:t>prefab</w:t>
-      </w:r>
-      <w:proofErr w:type="spellEnd"/>
-      <w:r>
-        <w:t xml:space="preserve">, baixado do </w:t>
-      </w:r>
-      <w:proofErr w:type="spellStart"/>
-      <w:r>
-        <w:t>Mixamo</w:t>
-      </w:r>
-      <w:proofErr w:type="spellEnd"/>
-      <w:r>
-        <w:t>.</w:t>
-      </w:r>
-    </w:p>
-    <w:p>
-      <w:proofErr w:type="spellStart"/>
-      <w:r>
-        <w:t>Prefabs</w:t>
-      </w:r>
-      <w:proofErr w:type="spellEnd"/>
-      <w:r>
-        <w:t xml:space="preserve"> &gt; </w:t>
-      </w:r>
-      <w:proofErr w:type="spellStart"/>
-      <w:r>
-        <w:t>Source</w:t>
-      </w:r>
-      <w:proofErr w:type="spellEnd"/>
-      <w:r>
-        <w:t xml:space="preserve"> &gt; </w:t>
-      </w:r>
-      <w:r>
-        <w:rPr>
-          <w:b/>
-          <w:bCs/>
-        </w:rPr>
-        <w:t>Scripts</w:t>
-      </w:r>
-      <w:r>
-        <w:t xml:space="preserve"> – Contém os scripts que são usados no personagem e na câmera do jogo. Leia a sessão anterior de descrição do projeto para entender como usar os scripts.</w:t>
-      </w:r>
-    </w:p>
-    <w:p>
-      <w:proofErr w:type="spellStart"/>
-      <w:r>
-        <w:t>Prefabs</w:t>
-      </w:r>
-      <w:proofErr w:type="spellEnd"/>
-      <w:r>
-        <w:t xml:space="preserve"> &gt; </w:t>
-      </w:r>
-      <w:proofErr w:type="spellStart"/>
-      <w:r>
-        <w:t>Source</w:t>
-      </w:r>
-      <w:proofErr w:type="spellEnd"/>
-      <w:r>
-        <w:t xml:space="preserve"> &gt; Scripts &gt; </w:t>
-      </w:r>
-      <w:proofErr w:type="spellStart"/>
-      <w:r>
-        <w:rPr>
-          <w:b/>
-          <w:bCs/>
-        </w:rPr>
-        <w:t>Commented</w:t>
-      </w:r>
-      <w:proofErr w:type="spellEnd"/>
-      <w:r>
-        <w:t xml:space="preserve"> – Contém os mesmos scripts da pasta anterior, no entanto, de forma muito bem detalhada em comentários. Além disso, estes scripts estão escritos de forma mais simples e menos </w:t>
-      </w:r>
-      <w:proofErr w:type="spellStart"/>
-      <w:r>
-        <w:t>minificada</w:t>
-      </w:r>
-      <w:proofErr w:type="spellEnd"/>
-      <w:r>
-        <w:t xml:space="preserve">. Consulte esses arquivos para entender melhor a programação deste </w:t>
-      </w:r>
-      <w:proofErr w:type="spellStart"/>
-      <w:r>
-        <w:t>asset</w:t>
-      </w:r>
-      <w:proofErr w:type="spellEnd"/>
-      <w:r>
-        <w:t>.</w:t>
-      </w:r>
-    </w:p>
-    <w:p>
-      <w:proofErr w:type="spellStart"/>
-      <w:r>
-        <w:rPr>
-          <w:b/>
-          <w:bCs/>
-        </w:rPr>
-        <w:t>Demo.scene</w:t>
-      </w:r>
-      <w:proofErr w:type="spellEnd"/>
-      <w:r>
-        <w:t xml:space="preserve"> – Cena de demonstração do pacote. Acessando este arquivo você tem uma estrutura simples de cenário para testar pulos, sprints, agachamentos e outras situações de jogo. Além disso, é um cenário bem legal, você pode usar o cenário nos seus jogos para realizar testes de jogabilidade.</w:t>
-      </w:r>
-    </w:p>
-    <w:p>
-      <w:r>
-        <w:rPr>
-          <w:b/>
-          <w:bCs/>
-        </w:rPr>
-        <w:t>Tutorial.pdf</w:t>
-      </w:r>
-      <w:r>
-        <w:t xml:space="preserve"> – O documento em PDF desta descrição e ficha técnica contida dentro do próprio projeto. Está contido também o arquivo</w:t>
-      </w:r>
+        <w:t xml:space="preserve"> – Contém apenas o modelo </w:t>
+      </w:r>
+      <w:proofErr w:type="spellStart"/>
       <w:r>
         <w:rPr>
           <w:i/>
           <w:iCs/>
         </w:rPr>
+        <w:t>FuturisticSoldier</w:t>
+      </w:r>
+      <w:proofErr w:type="spellEnd"/>
+      <w:r>
+        <w:t xml:space="preserve"> usado no </w:t>
+      </w:r>
+      <w:proofErr w:type="spellStart"/>
+      <w:r>
+        <w:t>prefab</w:t>
+      </w:r>
+      <w:proofErr w:type="spellEnd"/>
+      <w:r>
+        <w:t xml:space="preserve">, </w:t>
+      </w:r>
+      <w:r>
+        <w:t>juntamente com o arquivo de texto com créditos para o autor</w:t>
+      </w:r>
+      <w:r>
+        <w:t>.</w:t>
+      </w:r>
+    </w:p>
+    <w:p>
+      <w:proofErr w:type="spellStart"/>
+      <w:r>
+        <w:t>Prefabs</w:t>
+      </w:r>
+      <w:proofErr w:type="spellEnd"/>
+      <w:r>
+        <w:t xml:space="preserve"> &gt; </w:t>
+      </w:r>
+      <w:proofErr w:type="spellStart"/>
+      <w:r>
+        <w:t>Source</w:t>
+      </w:r>
+      <w:proofErr w:type="spellEnd"/>
+      <w:r>
+        <w:t xml:space="preserve"> &gt; </w:t>
+      </w:r>
+      <w:r>
+        <w:rPr>
+          <w:b/>
+          <w:bCs/>
+        </w:rPr>
+        <w:t>Scripts</w:t>
+      </w:r>
+      <w:r>
+        <w:t xml:space="preserve"> – Contém os scripts que são usados no personagem e na câmera do jogo. Leia a sessão anterior de descrição do projeto para entender como usar os scripts.</w:t>
+      </w:r>
+    </w:p>
+    <w:p>
+      <w:proofErr w:type="spellStart"/>
+      <w:r>
+        <w:t>Prefabs</w:t>
+      </w:r>
+      <w:proofErr w:type="spellEnd"/>
+      <w:r>
+        <w:t xml:space="preserve"> &gt; </w:t>
+      </w:r>
+      <w:proofErr w:type="spellStart"/>
+      <w:r>
+        <w:t>Source</w:t>
+      </w:r>
+      <w:proofErr w:type="spellEnd"/>
+      <w:r>
+        <w:t xml:space="preserve"> &gt; Scripts &gt; </w:t>
+      </w:r>
+      <w:proofErr w:type="spellStart"/>
+      <w:r>
+        <w:rPr>
+          <w:b/>
+          <w:bCs/>
+        </w:rPr>
+        <w:t>Commented</w:t>
+      </w:r>
+      <w:proofErr w:type="spellEnd"/>
+      <w:r>
+        <w:t xml:space="preserve"> – Contém os mesmos scripts da pasta anterior, no entanto, de forma muito bem detalhada em comentários. Além disso, estes scripts estão escritos de forma mais simples e menos </w:t>
+      </w:r>
+      <w:proofErr w:type="spellStart"/>
+      <w:r>
+        <w:t>minificada</w:t>
+      </w:r>
+      <w:proofErr w:type="spellEnd"/>
+      <w:r>
+        <w:t xml:space="preserve">. Consulte esses arquivos para entender melhor a programação deste </w:t>
+      </w:r>
+      <w:proofErr w:type="spellStart"/>
+      <w:r>
+        <w:t>asset</w:t>
+      </w:r>
+      <w:proofErr w:type="spellEnd"/>
+      <w:r>
+        <w:t>.</w:t>
+      </w:r>
+    </w:p>
+    <w:p>
+      <w:proofErr w:type="spellStart"/>
+      <w:r>
+        <w:rPr>
+          <w:b/>
+          <w:bCs/>
+        </w:rPr>
+        <w:t>Demo.scene</w:t>
+      </w:r>
+      <w:proofErr w:type="spellEnd"/>
+      <w:r>
+        <w:t xml:space="preserve"> – Cena de demonstração do pacote. Acessando este arquivo você tem uma estrutura simples de cenário para testar pulos, sprints, agachamentos e outras situações de jogo. Além disso, é um cenário bem legal, você pode usar o cenário nos seus jogos para realizar testes de jogabilidade.</w:t>
+      </w:r>
+    </w:p>
+    <w:p>
+      <w:r>
+        <w:rPr>
+          <w:b/>
+          <w:bCs/>
+        </w:rPr>
+        <w:t>Tutorial.pdf</w:t>
+      </w:r>
+      <w:r>
+        <w:t xml:space="preserve"> – O documento em PDF desta descrição e ficha técnica contida dentro do próprio projeto. Está contido também o arquivo</w:t>
+      </w:r>
+      <w:r>
+        <w:rPr>
+          <w:i/>
+          <w:iCs/>
+        </w:rPr>
         <w:t xml:space="preserve"> Tutorial_portuguese.pdf </w:t>
       </w:r>
       <w:r>
@@ -1074,23 +1036,10 @@
         <w:t>gratuito</w:t>
       </w:r>
       <w:r>
-        <w:t xml:space="preserve">. Os códigos foram escritos, estruturados e comentados por mim, com base na minha experiência de programação e desenvolvimento de jogos, feito de forma simples e básica para que todos entendam e aprendam a desenvolver seu próprio controle de personagens para jogabilidade em terceira pessoa. Além disso, são usados modelos e animações do </w:t>
-      </w:r>
-      <w:proofErr w:type="spellStart"/>
-      <w:r>
-        <w:t>Mixamo</w:t>
-      </w:r>
-      <w:proofErr w:type="spellEnd"/>
-      <w:r>
-        <w:t xml:space="preserve">, que também são públicos e gratuitos. A animação de Pulo foi feita criada por mim, </w:t>
-      </w:r>
-      <w:proofErr w:type="gramStart"/>
-      <w:r>
-        <w:t>e também</w:t>
-      </w:r>
-      <w:proofErr w:type="gramEnd"/>
-      <w:r>
-        <w:t xml:space="preserve"> é pública e gratuita.</w:t>
+        <w:t>. Os códigos foram escritos, estruturados e comentados por mim, com base na minha experiência de programação e desenvolvimento de jogos, feito de forma simples e básica para que todos entendam e aprendam a desenvolver seu próprio controle de personagens para jogabilidade em terceira pessoa.</w:t>
+      </w:r>
+      <w:r>
+        <w:t xml:space="preserve"> Todos os modelos e recursos usados neste pacote são públicos e gratuitos.</w:t>
       </w:r>
     </w:p>
     <w:p>

</xml_diff>